<commit_message>
MàJ - DOP Final
</commit_message>
<xml_diff>
--- a/Gestion projet/DOP_Final.docx
+++ b/Gestion projet/DOP_Final.docx
@@ -10,11 +10,13 @@
           <w:docPartUnique/>
         </w:docPartObj>
       </w:sdtPr>
+      <w:sdtEndPr/>
       <w:sdtContent>
         <w:p>
           <w:r>
             <w:rPr>
               <w:noProof/>
+              <w:lang w:eastAsia="fr-FR"/>
             </w:rPr>
             <mc:AlternateContent>
               <mc:Choice Requires="wps">
@@ -106,6 +108,7 @@
                                       <w:r>
                                         <w:rPr>
                                           <w:noProof/>
+                                          <w:lang w:eastAsia="fr-FR"/>
                                         </w:rPr>
                                         <w:drawing>
                                           <wp:inline distT="0" distB="0" distL="0" distR="0" wp14:anchorId="4A5E0182" wp14:editId="136CBB96">
@@ -164,6 +167,7 @@
                                         <w:dataBinding w:prefixMappings="xmlns:ns0='http://purl.org/dc/elements/1.1/' xmlns:ns1='http://schemas.openxmlformats.org/package/2006/metadata/core-properties' " w:xpath="/ns1:coreProperties[1]/ns0:title[1]" w:storeItemID="{6C3C8BC8-F283-45AE-878A-BAB7291924A1}"/>
                                         <w:text/>
                                       </w:sdtPr>
+                                      <w:sdtEndPr/>
                                       <w:sdtContent>
                                         <w:p>
                                           <w:pPr>
@@ -202,6 +206,7 @@
                                         <w:dataBinding w:prefixMappings="xmlns:ns0='http://purl.org/dc/elements/1.1/' xmlns:ns1='http://schemas.openxmlformats.org/package/2006/metadata/core-properties' " w:xpath="/ns1:coreProperties[1]/ns0:subject[1]" w:storeItemID="{6C3C8BC8-F283-45AE-878A-BAB7291924A1}"/>
                                         <w:text/>
                                       </w:sdtPr>
+                                      <w:sdtEndPr/>
                                       <w:sdtContent>
                                         <w:p>
                                           <w:pPr>
@@ -262,6 +267,7 @@
                                         <w:dataBinding w:prefixMappings="xmlns:ns0='http://schemas.microsoft.com/office/2006/coverPageProps' " w:xpath="/ns0:CoverPageProperties[1]/ns0:Abstract[1]" w:storeItemID="{55AF091B-3C7A-41E3-B477-F2FDAA23CFDA}"/>
                                         <w:text/>
                                       </w:sdtPr>
+                                      <w:sdtEndPr/>
                                       <w:sdtContent>
                                         <w:p>
                                           <w:pPr>
@@ -303,6 +309,7 @@
                                           <w:dataBinding w:prefixMappings="xmlns:ns0='http://purl.org/dc/elements/1.1/' xmlns:ns1='http://schemas.openxmlformats.org/package/2006/metadata/core-properties' " w:xpath="/ns1:coreProperties[1]/ns1:category[1]" w:storeItemID="{6C3C8BC8-F283-45AE-878A-BAB7291924A1}"/>
                                           <w:text/>
                                         </w:sdtPr>
+                                        <w:sdtEndPr/>
                                         <w:sdtContent>
                                           <w:r>
                                             <w:rPr>
@@ -384,6 +391,7 @@
                                 <w:r>
                                   <w:rPr>
                                     <w:noProof/>
+                                    <w:lang w:eastAsia="fr-FR"/>
                                   </w:rPr>
                                   <w:drawing>
                                     <wp:inline distT="0" distB="0" distL="0" distR="0" wp14:anchorId="4A5E0182" wp14:editId="136CBB96">
@@ -442,6 +450,7 @@
                                   <w:dataBinding w:prefixMappings="xmlns:ns0='http://purl.org/dc/elements/1.1/' xmlns:ns1='http://schemas.openxmlformats.org/package/2006/metadata/core-properties' " w:xpath="/ns1:coreProperties[1]/ns0:title[1]" w:storeItemID="{6C3C8BC8-F283-45AE-878A-BAB7291924A1}"/>
                                   <w:text/>
                                 </w:sdtPr>
+                                <w:sdtEndPr/>
                                 <w:sdtContent>
                                   <w:p>
                                     <w:pPr>
@@ -480,6 +489,7 @@
                                   <w:dataBinding w:prefixMappings="xmlns:ns0='http://purl.org/dc/elements/1.1/' xmlns:ns1='http://schemas.openxmlformats.org/package/2006/metadata/core-properties' " w:xpath="/ns1:coreProperties[1]/ns0:subject[1]" w:storeItemID="{6C3C8BC8-F283-45AE-878A-BAB7291924A1}"/>
                                   <w:text/>
                                 </w:sdtPr>
+                                <w:sdtEndPr/>
                                 <w:sdtContent>
                                   <w:p>
                                     <w:pPr>
@@ -540,6 +550,7 @@
                                   <w:dataBinding w:prefixMappings="xmlns:ns0='http://schemas.microsoft.com/office/2006/coverPageProps' " w:xpath="/ns0:CoverPageProperties[1]/ns0:Abstract[1]" w:storeItemID="{55AF091B-3C7A-41E3-B477-F2FDAA23CFDA}"/>
                                   <w:text/>
                                 </w:sdtPr>
+                                <w:sdtEndPr/>
                                 <w:sdtContent>
                                   <w:p>
                                     <w:pPr>
@@ -581,6 +592,7 @@
                                     <w:dataBinding w:prefixMappings="xmlns:ns0='http://purl.org/dc/elements/1.1/' xmlns:ns1='http://schemas.openxmlformats.org/package/2006/metadata/core-properties' " w:xpath="/ns1:coreProperties[1]/ns1:category[1]" w:storeItemID="{6C3C8BC8-F283-45AE-878A-BAB7291924A1}"/>
                                     <w:text/>
                                   </w:sdtPr>
+                                  <w:sdtEndPr/>
                                   <w:sdtContent>
                                     <w:r>
                                       <w:rPr>
@@ -609,13 +621,6 @@
         </w:p>
         <w:sdt>
           <w:sdtPr>
-            <w:id w:val="-1603486027"/>
-            <w:docPartObj>
-              <w:docPartGallery w:val="Table of Contents"/>
-              <w:docPartUnique/>
-            </w:docPartObj>
-          </w:sdtPr>
-          <w:sdtEndPr>
             <w:rPr>
               <w:rFonts w:asciiTheme="minorHAnsi" w:eastAsiaTheme="minorEastAsia" w:hAnsiTheme="minorHAnsi" w:cs="Times New Roman"/>
               <w:color w:val="auto"/>
@@ -623,7 +628,13 @@
               <w:szCs w:val="22"/>
               <w:lang w:eastAsia="fr-FR"/>
             </w:rPr>
-          </w:sdtEndPr>
+            <w:id w:val="-1603486027"/>
+            <w:docPartObj>
+              <w:docPartGallery w:val="Table of Contents"/>
+              <w:docPartUnique/>
+            </w:docPartObj>
+          </w:sdtPr>
+          <w:sdtEndPr/>
           <w:sdtContent>
             <w:p>
               <w:pPr>
@@ -1426,8 +1437,6 @@
           </wp:inline>
         </w:drawing>
       </w:r>
-      <w:bookmarkStart w:id="0" w:name="_GoBack"/>
-      <w:bookmarkEnd w:id="0"/>
     </w:p>
     <w:p>
       <w:pPr>
@@ -1560,7 +1569,13 @@
     </w:p>
     <w:p>
       <w:r>
-        <w:t>Serveur web</w:t>
+        <w:t xml:space="preserve">Serveur </w:t>
+      </w:r>
+      <w:r>
+        <w:t>intermédiaire</w:t>
+      </w:r>
+      <w:r>
+        <w:t xml:space="preserve"> </w:t>
       </w:r>
     </w:p>
     <w:p>
@@ -1573,9 +1588,37 @@
         <w:spacing w:after="160" w:line="259" w:lineRule="auto"/>
       </w:pPr>
       <w:r>
+        <w:t>Communication avec client (</w:t>
+      </w:r>
+      <w:proofErr w:type="spellStart"/>
+      <w:r>
+        <w:t>Arduino</w:t>
+      </w:r>
+      <w:proofErr w:type="spellEnd"/>
+      <w:r>
+        <w:t>)</w:t>
+      </w:r>
+    </w:p>
+    <w:p>
+      <w:pPr>
+        <w:pStyle w:val="Paragraphedeliste"/>
+        <w:numPr>
+          <w:ilvl w:val="0"/>
+          <w:numId w:val="5"/>
+        </w:numPr>
+        <w:spacing w:after="160" w:line="259" w:lineRule="auto"/>
+      </w:pPr>
+      <w:r>
         <w:t>Communication avec client</w:t>
       </w:r>
+      <w:r>
+        <w:t xml:space="preserve"> (Web</w:t>
+      </w:r>
+      <w:r>
+        <w:t>)</w:t>
+      </w:r>
     </w:p>
+    <w:p/>
     <w:p>
       <w:r>
         <w:t xml:space="preserve">Programmation </w:t>
@@ -1610,17 +1653,13 @@
           <w:numId w:val="5"/>
         </w:numPr>
         <w:spacing w:after="160" w:line="259" w:lineRule="auto"/>
+        <w:rPr>
+          <w:lang w:eastAsia="fr-FR"/>
+        </w:rPr>
       </w:pPr>
       <w:r>
         <w:t>Mise en place de l’algorithme choisi</w:t>
       </w:r>
-    </w:p>
-    <w:p>
-      <w:pPr>
-        <w:rPr>
-          <w:lang w:eastAsia="fr-FR"/>
-        </w:rPr>
-      </w:pPr>
     </w:p>
     <w:p>
       <w:pPr>
@@ -1655,14 +1694,13 @@
           <w:lang w:eastAsia="fr-FR"/>
         </w:rPr>
       </w:pPr>
-      <w:bookmarkStart w:id="1" w:name="5"/>
-      <w:bookmarkEnd w:id="1"/>
+      <w:bookmarkStart w:id="0" w:name="5"/>
+      <w:bookmarkEnd w:id="0"/>
       <w:r>
         <w:rPr>
           <w:rFonts w:eastAsia="Times New Roman"/>
           <w:lang w:eastAsia="fr-FR"/>
         </w:rPr>
-        <w:lastRenderedPageBreak/>
         <w:t>Identification des risques</w:t>
       </w:r>
     </w:p>
@@ -2393,19 +2431,88 @@
         </w:rPr>
         <w:t>Les différentes parties du projet communiquent entre elles. Le robot détecte bien les obstacles et le client affiche la carte créée par le robot.</w:t>
       </w:r>
+      <w:bookmarkStart w:id="1" w:name="_GoBack"/>
+      <w:bookmarkEnd w:id="1"/>
+    </w:p>
+    <w:p>
+      <w:pPr>
+        <w:pStyle w:val="Titre1"/>
+        <w:numPr>
+          <w:ilvl w:val="0"/>
+          <w:numId w:val="2"/>
+        </w:numPr>
+      </w:pPr>
+      <w:r>
+        <w:t>Rétrospective</w:t>
+      </w:r>
     </w:p>
     <w:p/>
-    <w:p/>
-    <w:p/>
-    <w:p/>
-    <w:p/>
-    <w:p/>
-    <w:p/>
-    <w:p/>
-    <w:p/>
-    <w:p/>
-    <w:p/>
-    <w:p/>
+    <w:p>
+      <w:r>
+        <w:t xml:space="preserve">Durant le déroulement du projet nous avons </w:t>
+      </w:r>
+      <w:r>
+        <w:t xml:space="preserve">dû </w:t>
+      </w:r>
+      <w:r>
+        <w:t xml:space="preserve">faire des modifications </w:t>
+      </w:r>
+      <w:r>
+        <w:t>dans nos choix de départ. Les parties que nous avons changées sont donc :</w:t>
+      </w:r>
+    </w:p>
+    <w:p>
+      <w:pPr>
+        <w:pStyle w:val="Paragraphedeliste"/>
+        <w:numPr>
+          <w:ilvl w:val="0"/>
+          <w:numId w:val="5"/>
+        </w:numPr>
+      </w:pPr>
+      <w:r>
+        <w:rPr>
+          <w:b/>
+        </w:rPr>
+        <w:t xml:space="preserve">L’algorithme </w:t>
+      </w:r>
+      <w:r>
+        <w:t>qui permet au robot de parcourir la pièce. L’algorithme de la main gauche ne convenait pas car la précision du capteur et l’adhérence des roues décalaient le robot et donc faussaient l’odométrie. Nous avons donc choisi un algorithme qui parcourt la pièce de façon aléatoire.</w:t>
+      </w:r>
+    </w:p>
+    <w:p>
+      <w:pPr>
+        <w:pStyle w:val="Paragraphedeliste"/>
+        <w:ind w:left="1065"/>
+      </w:pPr>
+    </w:p>
+    <w:p>
+      <w:pPr>
+        <w:pStyle w:val="Paragraphedeliste"/>
+        <w:numPr>
+          <w:ilvl w:val="0"/>
+          <w:numId w:val="5"/>
+        </w:numPr>
+      </w:pPr>
+      <w:r>
+        <w:t xml:space="preserve">Ensuite nous avons changé </w:t>
+      </w:r>
+      <w:r>
+        <w:rPr>
+          <w:b/>
+        </w:rPr>
+        <w:t>l’architecture du projet</w:t>
+      </w:r>
+      <w:r>
+        <w:t xml:space="preserve">. L’espace mémoire du robot ne permettant pas </w:t>
+      </w:r>
+      <w:r>
+        <w:t xml:space="preserve">de stocker beaucoup de données, nous avons donc décidé de mettre en place un serveur intermédiaire qui fait le lien entre le robot et le client, et qui enregistre les données dans une base de données. Le </w:t>
+      </w:r>
+      <w:r>
+        <w:lastRenderedPageBreak/>
+        <w:t>robot et donc désormais un client et non plus en serveur comme prévu au départ.</w:t>
+      </w:r>
+    </w:p>
     <w:sectPr>
       <w:footerReference w:type="default" r:id="rId16"/>
       <w:pgSz w:w="11906" w:h="16838"/>
@@ -2534,6 +2641,7 @@
           <w:dataBinding w:prefixMappings="xmlns:ns0='http://purl.org/dc/elements/1.1/' xmlns:ns1='http://schemas.openxmlformats.org/package/2006/metadata/core-properties' " w:xpath="/ns1:coreProperties[1]/ns0:creator[1]" w:storeItemID="{6C3C8BC8-F283-45AE-878A-BAB7291924A1}"/>
           <w:text/>
         </w:sdtPr>
+        <w:sdtEndPr/>
         <w:sdtContent>
           <w:tc>
             <w:tcPr>
@@ -2622,7 +2730,7 @@
               <w:sz w:val="18"/>
               <w:szCs w:val="18"/>
             </w:rPr>
-            <w:t>4</w:t>
+            <w:t>5</w:t>
           </w:r>
           <w:r>
             <w:rPr>
@@ -2787,7 +2895,7 @@
   <w:abstractNum w:abstractNumId="1">
     <w:nsid w:val="11981506"/>
     <w:multiLevelType w:val="hybridMultilevel"/>
-    <w:tmpl w:val="1818D802"/>
+    <w:tmpl w:val="7FB6FCD2"/>
     <w:lvl w:ilvl="0" w:tplc="040C000F">
       <w:start w:val="1"/>
       <w:numFmt w:val="decimal"/>
@@ -5443,7 +5551,7 @@
         <a:p>
           <a:r>
             <a:rPr lang="fr-FR"/>
-            <a:t>Serveur Web</a:t>
+            <a:t>Serveur</a:t>
           </a:r>
         </a:p>
       </dgm:t>
@@ -6033,70 +6141,70 @@
     </dgm:pt>
   </dgm:ptLst>
   <dgm:cxnLst>
-    <dgm:cxn modelId="{5F244976-4C8C-4A96-A26B-34B37DB46CD7}" type="presOf" srcId="{54A889A0-A444-42E4-8DC8-3A10AF9A3814}" destId="{4A968BB4-BA07-4A5B-A53B-F2957ABC86FB}" srcOrd="0" destOrd="0" presId="urn:microsoft.com/office/officeart/2008/layout/NameandTitleOrganizationalChart"/>
-    <dgm:cxn modelId="{FE8B831A-D10C-4406-B0F5-51E2C80BC3CF}" type="presOf" srcId="{E08328F8-73AC-44B9-A528-2A20E2BB73B8}" destId="{113EA813-3BA6-403B-BFBC-C6C029177D40}" srcOrd="0" destOrd="0" presId="urn:microsoft.com/office/officeart/2008/layout/NameandTitleOrganizationalChart"/>
-    <dgm:cxn modelId="{B88F7966-2B73-454D-B87B-4FA366028715}" type="presOf" srcId="{5AA3635A-3E57-4753-8FEA-4F1BB995E080}" destId="{F522147D-7926-4BE8-A844-0FB48C50D80C}" srcOrd="0" destOrd="0" presId="urn:microsoft.com/office/officeart/2008/layout/NameandTitleOrganizationalChart"/>
-    <dgm:cxn modelId="{4C0178A5-E383-4169-A3C3-59B6429E84EB}" type="presOf" srcId="{8DBD821B-0FD6-4B52-B079-003F288E5D34}" destId="{5676D32F-1CE3-4176-81F2-A39E244B0416}" srcOrd="0" destOrd="0" presId="urn:microsoft.com/office/officeart/2008/layout/NameandTitleOrganizationalChart"/>
-    <dgm:cxn modelId="{385A53EC-9A8F-45B4-9E44-1C35347EC264}" type="presOf" srcId="{CC8B3E05-5128-4B0E-B625-87C5E5106321}" destId="{C690D0CD-7211-42BB-BA22-C909A7CA1954}" srcOrd="0" destOrd="0" presId="urn:microsoft.com/office/officeart/2008/layout/NameandTitleOrganizationalChart"/>
+    <dgm:cxn modelId="{6C4F457C-73B3-484E-99F3-D671A52A7444}" type="presOf" srcId="{54A889A0-A444-42E4-8DC8-3A10AF9A3814}" destId="{4A968BB4-BA07-4A5B-A53B-F2957ABC86FB}" srcOrd="0" destOrd="0" presId="urn:microsoft.com/office/officeart/2008/layout/NameandTitleOrganizationalChart"/>
+    <dgm:cxn modelId="{E5D44F98-3C0C-49CB-8C22-868C3866BA58}" type="presOf" srcId="{5AA3635A-3E57-4753-8FEA-4F1BB995E080}" destId="{A494DB84-18EF-4FF7-B085-5696CA70A4F2}" srcOrd="1" destOrd="0" presId="urn:microsoft.com/office/officeart/2008/layout/NameandTitleOrganizationalChart"/>
+    <dgm:cxn modelId="{18FA0717-2D83-4A89-B924-67FBC507574B}" type="presOf" srcId="{E4FE5431-22CA-4AEA-913E-E7226B8FA659}" destId="{BDDE5DF6-64AC-499B-A204-5D73CD5189A5}" srcOrd="0" destOrd="0" presId="urn:microsoft.com/office/officeart/2008/layout/NameandTitleOrganizationalChart"/>
+    <dgm:cxn modelId="{A9B78997-D146-471F-BF52-722756141E3A}" type="presOf" srcId="{031F03A1-D11D-426A-A91F-A1838446D945}" destId="{E84267ED-E17E-48CB-9BFE-4B01A635313F}" srcOrd="1" destOrd="0" presId="urn:microsoft.com/office/officeart/2008/layout/NameandTitleOrganizationalChart"/>
+    <dgm:cxn modelId="{DEEAEBD6-4828-46A2-9DBC-7D5C2E3EA851}" srcId="{031F03A1-D11D-426A-A91F-A1838446D945}" destId="{5AA3635A-3E57-4753-8FEA-4F1BB995E080}" srcOrd="1" destOrd="0" parTransId="{208E881D-F644-4D49-A298-3B1E9EF27ED3}" sibTransId="{E4FE5431-22CA-4AEA-913E-E7226B8FA659}"/>
+    <dgm:cxn modelId="{5F63C6F1-E146-4328-B8FC-042A14E17C24}" type="presOf" srcId="{7CC6FC0E-3E56-4DFB-8554-F6503FD2ABFB}" destId="{96FA1259-64E4-404F-B34D-D3DE19F6B678}" srcOrd="0" destOrd="0" presId="urn:microsoft.com/office/officeart/2008/layout/NameandTitleOrganizationalChart"/>
+    <dgm:cxn modelId="{ABA54289-B274-44F3-B912-F031F2A178CF}" type="presOf" srcId="{8DBD821B-0FD6-4B52-B079-003F288E5D34}" destId="{9746671F-44E9-4CCD-A408-F9B238BBA523}" srcOrd="1" destOrd="0" presId="urn:microsoft.com/office/officeart/2008/layout/NameandTitleOrganizationalChart"/>
+    <dgm:cxn modelId="{D7C6F26F-0D43-4FC0-9535-0E635822EE95}" type="presOf" srcId="{7CC6FC0E-3E56-4DFB-8554-F6503FD2ABFB}" destId="{2FCD1CC5-FC37-42C0-9950-9BCB82E15293}" srcOrd="1" destOrd="0" presId="urn:microsoft.com/office/officeart/2008/layout/NameandTitleOrganizationalChart"/>
+    <dgm:cxn modelId="{BC04EF43-D439-4687-83CF-CFC9BDBA623E}" srcId="{031F03A1-D11D-426A-A91F-A1838446D945}" destId="{DF382519-7BCD-4B76-9A15-EC2CE8177DE6}" srcOrd="2" destOrd="0" parTransId="{54A889A0-A444-42E4-8DC8-3A10AF9A3814}" sibTransId="{EB0E38B7-1918-42E9-9670-E7466CE99D19}"/>
+    <dgm:cxn modelId="{70A6D11C-8555-4E5F-AD68-FCA75662C906}" srcId="{B09FE774-3F9D-4DF1-BC83-1B2D4BDE4114}" destId="{031F03A1-D11D-426A-A91F-A1838446D945}" srcOrd="0" destOrd="0" parTransId="{F212F318-3366-4E87-8137-4313CF783753}" sibTransId="{E08328F8-73AC-44B9-A528-2A20E2BB73B8}"/>
+    <dgm:cxn modelId="{E715AE73-31B6-4FB1-8A09-B5980A471C33}" type="presOf" srcId="{CC8B3E05-5128-4B0E-B625-87C5E5106321}" destId="{C690D0CD-7211-42BB-BA22-C909A7CA1954}" srcOrd="0" destOrd="0" presId="urn:microsoft.com/office/officeart/2008/layout/NameandTitleOrganizationalChart"/>
+    <dgm:cxn modelId="{E6271D98-7A9B-463E-9F68-AC716F92FCFC}" type="presOf" srcId="{031F03A1-D11D-426A-A91F-A1838446D945}" destId="{153DF482-9B63-4F22-A2E6-E0985D657AE7}" srcOrd="0" destOrd="0" presId="urn:microsoft.com/office/officeart/2008/layout/NameandTitleOrganizationalChart"/>
+    <dgm:cxn modelId="{E93A3A86-7FC8-4624-9231-DFC24E63D439}" type="presOf" srcId="{8DBD821B-0FD6-4B52-B079-003F288E5D34}" destId="{5676D32F-1CE3-4176-81F2-A39E244B0416}" srcOrd="0" destOrd="0" presId="urn:microsoft.com/office/officeart/2008/layout/NameandTitleOrganizationalChart"/>
+    <dgm:cxn modelId="{1416ED74-6B51-4C5E-A3E4-EFBB2E2C2588}" type="presOf" srcId="{208E881D-F644-4D49-A298-3B1E9EF27ED3}" destId="{31D35D76-771E-4FDE-BA75-EC484194EBC2}" srcOrd="0" destOrd="0" presId="urn:microsoft.com/office/officeart/2008/layout/NameandTitleOrganizationalChart"/>
+    <dgm:cxn modelId="{84B2E885-1135-4711-B2E8-42544E01FAB9}" type="presOf" srcId="{5AA3635A-3E57-4753-8FEA-4F1BB995E080}" destId="{F522147D-7926-4BE8-A844-0FB48C50D80C}" srcOrd="0" destOrd="0" presId="urn:microsoft.com/office/officeart/2008/layout/NameandTitleOrganizationalChart"/>
+    <dgm:cxn modelId="{FD32AA00-AF8B-4003-8165-7A65CF5691BF}" type="presOf" srcId="{E08328F8-73AC-44B9-A528-2A20E2BB73B8}" destId="{113EA813-3BA6-403B-BFBC-C6C029177D40}" srcOrd="0" destOrd="0" presId="urn:microsoft.com/office/officeart/2008/layout/NameandTitleOrganizationalChart"/>
+    <dgm:cxn modelId="{572F320D-2F13-4B87-B73A-C64F670DDD7D}" srcId="{031F03A1-D11D-426A-A91F-A1838446D945}" destId="{7CC6FC0E-3E56-4DFB-8554-F6503FD2ABFB}" srcOrd="3" destOrd="0" parTransId="{CC8B3E05-5128-4B0E-B625-87C5E5106321}" sibTransId="{22012B92-4D3B-4DFC-ADE4-AD48761BC057}"/>
+    <dgm:cxn modelId="{00EE97D2-855F-4B5E-851F-BC0CD94C3B1C}" type="presOf" srcId="{DF382519-7BCD-4B76-9A15-EC2CE8177DE6}" destId="{5662567F-F7A3-40C3-B265-EF28650FB1CC}" srcOrd="0" destOrd="0" presId="urn:microsoft.com/office/officeart/2008/layout/NameandTitleOrganizationalChart"/>
     <dgm:cxn modelId="{18A9C787-27E3-4ED7-A604-BD8FCB6AE99C}" srcId="{031F03A1-D11D-426A-A91F-A1838446D945}" destId="{8DBD821B-0FD6-4B52-B079-003F288E5D34}" srcOrd="0" destOrd="0" parTransId="{B35AC538-A515-417B-B7F9-1B9646A739CD}" sibTransId="{1A528B00-6AE1-4ABD-8D5B-17919833341D}"/>
-    <dgm:cxn modelId="{3CD7590D-28F9-4842-95E0-5521CAED2DA5}" type="presOf" srcId="{7CC6FC0E-3E56-4DFB-8554-F6503FD2ABFB}" destId="{96FA1259-64E4-404F-B34D-D3DE19F6B678}" srcOrd="0" destOrd="0" presId="urn:microsoft.com/office/officeart/2008/layout/NameandTitleOrganizationalChart"/>
-    <dgm:cxn modelId="{665186ED-81B4-4D41-B50B-9D001386BBFB}" type="presOf" srcId="{031F03A1-D11D-426A-A91F-A1838446D945}" destId="{E84267ED-E17E-48CB-9BFE-4B01A635313F}" srcOrd="1" destOrd="0" presId="urn:microsoft.com/office/officeart/2008/layout/NameandTitleOrganizationalChart"/>
-    <dgm:cxn modelId="{861A111D-76D0-4992-8331-57E553449BFD}" type="presOf" srcId="{208E881D-F644-4D49-A298-3B1E9EF27ED3}" destId="{31D35D76-771E-4FDE-BA75-EC484194EBC2}" srcOrd="0" destOrd="0" presId="urn:microsoft.com/office/officeart/2008/layout/NameandTitleOrganizationalChart"/>
-    <dgm:cxn modelId="{D89F56D9-1448-4C63-A2A3-A1A41BBD9855}" type="presOf" srcId="{EB0E38B7-1918-42E9-9670-E7466CE99D19}" destId="{0E9E0690-608D-4BF4-8CCF-3E5EC47EB681}" srcOrd="0" destOrd="0" presId="urn:microsoft.com/office/officeart/2008/layout/NameandTitleOrganizationalChart"/>
-    <dgm:cxn modelId="{074319BE-2E22-4CEB-8C48-00AFE2945D13}" type="presOf" srcId="{8DBD821B-0FD6-4B52-B079-003F288E5D34}" destId="{9746671F-44E9-4CCD-A408-F9B238BBA523}" srcOrd="1" destOrd="0" presId="urn:microsoft.com/office/officeart/2008/layout/NameandTitleOrganizationalChart"/>
-    <dgm:cxn modelId="{571CC421-85D0-4475-83C8-2C2E646F6FB9}" type="presOf" srcId="{031F03A1-D11D-426A-A91F-A1838446D945}" destId="{153DF482-9B63-4F22-A2E6-E0985D657AE7}" srcOrd="0" destOrd="0" presId="urn:microsoft.com/office/officeart/2008/layout/NameandTitleOrganizationalChart"/>
-    <dgm:cxn modelId="{BC04EF43-D439-4687-83CF-CFC9BDBA623E}" srcId="{031F03A1-D11D-426A-A91F-A1838446D945}" destId="{DF382519-7BCD-4B76-9A15-EC2CE8177DE6}" srcOrd="2" destOrd="0" parTransId="{54A889A0-A444-42E4-8DC8-3A10AF9A3814}" sibTransId="{EB0E38B7-1918-42E9-9670-E7466CE99D19}"/>
-    <dgm:cxn modelId="{21EBDD79-8489-46BB-BF32-4F7B99F03854}" type="presOf" srcId="{DF382519-7BCD-4B76-9A15-EC2CE8177DE6}" destId="{8E7A81BB-71BB-4C22-A81D-6D4470329481}" srcOrd="1" destOrd="0" presId="urn:microsoft.com/office/officeart/2008/layout/NameandTitleOrganizationalChart"/>
-    <dgm:cxn modelId="{70A6D11C-8555-4E5F-AD68-FCA75662C906}" srcId="{B09FE774-3F9D-4DF1-BC83-1B2D4BDE4114}" destId="{031F03A1-D11D-426A-A91F-A1838446D945}" srcOrd="0" destOrd="0" parTransId="{F212F318-3366-4E87-8137-4313CF783753}" sibTransId="{E08328F8-73AC-44B9-A528-2A20E2BB73B8}"/>
-    <dgm:cxn modelId="{5EF1DE04-B9E3-4E75-9379-5E94F6BB0A8B}" type="presOf" srcId="{E4FE5431-22CA-4AEA-913E-E7226B8FA659}" destId="{BDDE5DF6-64AC-499B-A204-5D73CD5189A5}" srcOrd="0" destOrd="0" presId="urn:microsoft.com/office/officeart/2008/layout/NameandTitleOrganizationalChart"/>
-    <dgm:cxn modelId="{572F320D-2F13-4B87-B73A-C64F670DDD7D}" srcId="{031F03A1-D11D-426A-A91F-A1838446D945}" destId="{7CC6FC0E-3E56-4DFB-8554-F6503FD2ABFB}" srcOrd="3" destOrd="0" parTransId="{CC8B3E05-5128-4B0E-B625-87C5E5106321}" sibTransId="{22012B92-4D3B-4DFC-ADE4-AD48761BC057}"/>
-    <dgm:cxn modelId="{DEEAEBD6-4828-46A2-9DBC-7D5C2E3EA851}" srcId="{031F03A1-D11D-426A-A91F-A1838446D945}" destId="{5AA3635A-3E57-4753-8FEA-4F1BB995E080}" srcOrd="1" destOrd="0" parTransId="{208E881D-F644-4D49-A298-3B1E9EF27ED3}" sibTransId="{E4FE5431-22CA-4AEA-913E-E7226B8FA659}"/>
-    <dgm:cxn modelId="{EE8895E6-F138-48B3-8EBC-A9EB2E6E4CF1}" type="presOf" srcId="{5AA3635A-3E57-4753-8FEA-4F1BB995E080}" destId="{A494DB84-18EF-4FF7-B085-5696CA70A4F2}" srcOrd="1" destOrd="0" presId="urn:microsoft.com/office/officeart/2008/layout/NameandTitleOrganizationalChart"/>
-    <dgm:cxn modelId="{A0D42BD2-BF6D-4550-B7D2-6D1A5237AC0A}" type="presOf" srcId="{1A528B00-6AE1-4ABD-8D5B-17919833341D}" destId="{809562EB-4A18-496D-99D9-E0B60B4EAEA5}" srcOrd="0" destOrd="0" presId="urn:microsoft.com/office/officeart/2008/layout/NameandTitleOrganizationalChart"/>
-    <dgm:cxn modelId="{21FCA489-046D-42AB-8E1C-6A193D12452E}" type="presOf" srcId="{22012B92-4D3B-4DFC-ADE4-AD48761BC057}" destId="{A8EA838F-3B0C-4F99-BFF0-CFB047931BD1}" srcOrd="0" destOrd="0" presId="urn:microsoft.com/office/officeart/2008/layout/NameandTitleOrganizationalChart"/>
-    <dgm:cxn modelId="{B2F9BBC0-7E35-4B31-A0B2-90255932D5F8}" type="presOf" srcId="{DF382519-7BCD-4B76-9A15-EC2CE8177DE6}" destId="{5662567F-F7A3-40C3-B265-EF28650FB1CC}" srcOrd="0" destOrd="0" presId="urn:microsoft.com/office/officeart/2008/layout/NameandTitleOrganizationalChart"/>
-    <dgm:cxn modelId="{9065A4C1-D3B3-4552-ABE6-8778E02ADAD2}" type="presOf" srcId="{7CC6FC0E-3E56-4DFB-8554-F6503FD2ABFB}" destId="{2FCD1CC5-FC37-42C0-9950-9BCB82E15293}" srcOrd="1" destOrd="0" presId="urn:microsoft.com/office/officeart/2008/layout/NameandTitleOrganizationalChart"/>
-    <dgm:cxn modelId="{57AB6BCB-E9B8-4596-B65F-DD642D35ADAA}" type="presOf" srcId="{B35AC538-A515-417B-B7F9-1B9646A739CD}" destId="{095703D4-98CA-460D-B2F6-CA110B625919}" srcOrd="0" destOrd="0" presId="urn:microsoft.com/office/officeart/2008/layout/NameandTitleOrganizationalChart"/>
-    <dgm:cxn modelId="{8ECAABCC-CC39-4B44-8B16-B1F8F448ED60}" type="presOf" srcId="{B09FE774-3F9D-4DF1-BC83-1B2D4BDE4114}" destId="{586A4E3F-B436-4E27-B3F0-40AA61BCC1A3}" srcOrd="0" destOrd="0" presId="urn:microsoft.com/office/officeart/2008/layout/NameandTitleOrganizationalChart"/>
-    <dgm:cxn modelId="{F66EC395-7635-42E4-BD0F-B5C889B94EAB}" type="presParOf" srcId="{586A4E3F-B436-4E27-B3F0-40AA61BCC1A3}" destId="{B5400788-F81C-4106-AC39-BC11E04FBE40}" srcOrd="0" destOrd="0" presId="urn:microsoft.com/office/officeart/2008/layout/NameandTitleOrganizationalChart"/>
-    <dgm:cxn modelId="{EE3F8A61-6D77-4B2F-93CC-5CE99B2DDD4E}" type="presParOf" srcId="{B5400788-F81C-4106-AC39-BC11E04FBE40}" destId="{426E7B4E-947D-4381-8980-DCC81EC6AA45}" srcOrd="0" destOrd="0" presId="urn:microsoft.com/office/officeart/2008/layout/NameandTitleOrganizationalChart"/>
-    <dgm:cxn modelId="{5EE2AF67-9274-48A6-A893-DBF6DAF8FCA8}" type="presParOf" srcId="{426E7B4E-947D-4381-8980-DCC81EC6AA45}" destId="{153DF482-9B63-4F22-A2E6-E0985D657AE7}" srcOrd="0" destOrd="0" presId="urn:microsoft.com/office/officeart/2008/layout/NameandTitleOrganizationalChart"/>
-    <dgm:cxn modelId="{7A0C2879-C6F5-4E56-8976-13909A23F831}" type="presParOf" srcId="{426E7B4E-947D-4381-8980-DCC81EC6AA45}" destId="{113EA813-3BA6-403B-BFBC-C6C029177D40}" srcOrd="1" destOrd="0" presId="urn:microsoft.com/office/officeart/2008/layout/NameandTitleOrganizationalChart"/>
-    <dgm:cxn modelId="{B963013B-C795-4B67-828E-A8C1CBD271F4}" type="presParOf" srcId="{426E7B4E-947D-4381-8980-DCC81EC6AA45}" destId="{E84267ED-E17E-48CB-9BFE-4B01A635313F}" srcOrd="2" destOrd="0" presId="urn:microsoft.com/office/officeart/2008/layout/NameandTitleOrganizationalChart"/>
-    <dgm:cxn modelId="{FD14BB96-174F-4435-A5B0-BB18C329D32C}" type="presParOf" srcId="{B5400788-F81C-4106-AC39-BC11E04FBE40}" destId="{F1EFDF07-38B4-4DBA-A6E8-49F15D01F9CC}" srcOrd="1" destOrd="0" presId="urn:microsoft.com/office/officeart/2008/layout/NameandTitleOrganizationalChart"/>
-    <dgm:cxn modelId="{E3311272-749C-459B-AFBA-9E28D0DB6D56}" type="presParOf" srcId="{F1EFDF07-38B4-4DBA-A6E8-49F15D01F9CC}" destId="{095703D4-98CA-460D-B2F6-CA110B625919}" srcOrd="0" destOrd="0" presId="urn:microsoft.com/office/officeart/2008/layout/NameandTitleOrganizationalChart"/>
-    <dgm:cxn modelId="{D677F57C-0736-48D4-B223-3830A2924797}" type="presParOf" srcId="{F1EFDF07-38B4-4DBA-A6E8-49F15D01F9CC}" destId="{2F50F1E3-2868-4BD0-A012-516919C30126}" srcOrd="1" destOrd="0" presId="urn:microsoft.com/office/officeart/2008/layout/NameandTitleOrganizationalChart"/>
-    <dgm:cxn modelId="{6938A884-0A64-4E06-8AFE-D0FD11BCB8F8}" type="presParOf" srcId="{2F50F1E3-2868-4BD0-A012-516919C30126}" destId="{0757D19A-AAD2-4DFA-BE92-F10EB5A8B25C}" srcOrd="0" destOrd="0" presId="urn:microsoft.com/office/officeart/2008/layout/NameandTitleOrganizationalChart"/>
-    <dgm:cxn modelId="{D483FEE0-5FDC-4CED-89B4-5B3CCA06D652}" type="presParOf" srcId="{0757D19A-AAD2-4DFA-BE92-F10EB5A8B25C}" destId="{5676D32F-1CE3-4176-81F2-A39E244B0416}" srcOrd="0" destOrd="0" presId="urn:microsoft.com/office/officeart/2008/layout/NameandTitleOrganizationalChart"/>
-    <dgm:cxn modelId="{4F58F1FC-8436-407E-BB2C-6F0B28C751A4}" type="presParOf" srcId="{0757D19A-AAD2-4DFA-BE92-F10EB5A8B25C}" destId="{809562EB-4A18-496D-99D9-E0B60B4EAEA5}" srcOrd="1" destOrd="0" presId="urn:microsoft.com/office/officeart/2008/layout/NameandTitleOrganizationalChart"/>
-    <dgm:cxn modelId="{8722F429-D6DB-4889-BF50-626D0E18A1D8}" type="presParOf" srcId="{0757D19A-AAD2-4DFA-BE92-F10EB5A8B25C}" destId="{9746671F-44E9-4CCD-A408-F9B238BBA523}" srcOrd="2" destOrd="0" presId="urn:microsoft.com/office/officeart/2008/layout/NameandTitleOrganizationalChart"/>
-    <dgm:cxn modelId="{28126438-23A9-4CC8-99F8-0AB78348FD66}" type="presParOf" srcId="{2F50F1E3-2868-4BD0-A012-516919C30126}" destId="{7B51A319-379C-4AB2-83EB-C74F56FA64D2}" srcOrd="1" destOrd="0" presId="urn:microsoft.com/office/officeart/2008/layout/NameandTitleOrganizationalChart"/>
-    <dgm:cxn modelId="{4932AC27-EDDF-492F-819E-3BC7875B9779}" type="presParOf" srcId="{2F50F1E3-2868-4BD0-A012-516919C30126}" destId="{B1B57271-591F-4C30-B408-C9C54B294FF6}" srcOrd="2" destOrd="0" presId="urn:microsoft.com/office/officeart/2008/layout/NameandTitleOrganizationalChart"/>
-    <dgm:cxn modelId="{612FD7F3-17F6-4594-A8AC-291833CB82A8}" type="presParOf" srcId="{F1EFDF07-38B4-4DBA-A6E8-49F15D01F9CC}" destId="{31D35D76-771E-4FDE-BA75-EC484194EBC2}" srcOrd="2" destOrd="0" presId="urn:microsoft.com/office/officeart/2008/layout/NameandTitleOrganizationalChart"/>
-    <dgm:cxn modelId="{9598F230-B85C-49B4-8BC0-0CC6FDF4E085}" type="presParOf" srcId="{F1EFDF07-38B4-4DBA-A6E8-49F15D01F9CC}" destId="{F0B0184B-4452-4BBC-AEED-E0885D589958}" srcOrd="3" destOrd="0" presId="urn:microsoft.com/office/officeart/2008/layout/NameandTitleOrganizationalChart"/>
-    <dgm:cxn modelId="{AF6FEF71-8BD5-4C21-9E23-8D88CAAE1B6E}" type="presParOf" srcId="{F0B0184B-4452-4BBC-AEED-E0885D589958}" destId="{56A843C0-8954-4D6E-8CBC-9CB43C0C5EB1}" srcOrd="0" destOrd="0" presId="urn:microsoft.com/office/officeart/2008/layout/NameandTitleOrganizationalChart"/>
-    <dgm:cxn modelId="{0379CC8F-293D-4347-AB9D-053C9AEBAE2D}" type="presParOf" srcId="{56A843C0-8954-4D6E-8CBC-9CB43C0C5EB1}" destId="{F522147D-7926-4BE8-A844-0FB48C50D80C}" srcOrd="0" destOrd="0" presId="urn:microsoft.com/office/officeart/2008/layout/NameandTitleOrganizationalChart"/>
-    <dgm:cxn modelId="{EC00602A-38D2-468E-B0C2-596417617318}" type="presParOf" srcId="{56A843C0-8954-4D6E-8CBC-9CB43C0C5EB1}" destId="{BDDE5DF6-64AC-499B-A204-5D73CD5189A5}" srcOrd="1" destOrd="0" presId="urn:microsoft.com/office/officeart/2008/layout/NameandTitleOrganizationalChart"/>
-    <dgm:cxn modelId="{78CA98FD-592B-4B5A-B0C6-F4FF77325673}" type="presParOf" srcId="{56A843C0-8954-4D6E-8CBC-9CB43C0C5EB1}" destId="{A494DB84-18EF-4FF7-B085-5696CA70A4F2}" srcOrd="2" destOrd="0" presId="urn:microsoft.com/office/officeart/2008/layout/NameandTitleOrganizationalChart"/>
-    <dgm:cxn modelId="{F3EDAB0A-B3E3-4C55-8585-A75C46B2F9C8}" type="presParOf" srcId="{F0B0184B-4452-4BBC-AEED-E0885D589958}" destId="{68CA8A6F-2CBD-4F61-BD7A-3F46652E4400}" srcOrd="1" destOrd="0" presId="urn:microsoft.com/office/officeart/2008/layout/NameandTitleOrganizationalChart"/>
-    <dgm:cxn modelId="{72A01B46-72FC-40C8-B338-A9779971E45A}" type="presParOf" srcId="{F0B0184B-4452-4BBC-AEED-E0885D589958}" destId="{5AD5EF1F-18A5-4FEF-97A6-13B66D453DF1}" srcOrd="2" destOrd="0" presId="urn:microsoft.com/office/officeart/2008/layout/NameandTitleOrganizationalChart"/>
-    <dgm:cxn modelId="{1A0C2597-BD39-4CF8-89C5-CB337E9A459F}" type="presParOf" srcId="{F1EFDF07-38B4-4DBA-A6E8-49F15D01F9CC}" destId="{4A968BB4-BA07-4A5B-A53B-F2957ABC86FB}" srcOrd="4" destOrd="0" presId="urn:microsoft.com/office/officeart/2008/layout/NameandTitleOrganizationalChart"/>
-    <dgm:cxn modelId="{50F52BE0-14DC-48C2-81D8-1E651098C942}" type="presParOf" srcId="{F1EFDF07-38B4-4DBA-A6E8-49F15D01F9CC}" destId="{83180E0A-F0FD-451A-B525-5966DA3095D1}" srcOrd="5" destOrd="0" presId="urn:microsoft.com/office/officeart/2008/layout/NameandTitleOrganizationalChart"/>
-    <dgm:cxn modelId="{5529E088-4C1D-4A6C-A32F-8A68A27CE9C1}" type="presParOf" srcId="{83180E0A-F0FD-451A-B525-5966DA3095D1}" destId="{961BC7A3-F5B5-4220-9517-AB831E988473}" srcOrd="0" destOrd="0" presId="urn:microsoft.com/office/officeart/2008/layout/NameandTitleOrganizationalChart"/>
-    <dgm:cxn modelId="{51911358-5215-4E00-9174-11237939C5CA}" type="presParOf" srcId="{961BC7A3-F5B5-4220-9517-AB831E988473}" destId="{5662567F-F7A3-40C3-B265-EF28650FB1CC}" srcOrd="0" destOrd="0" presId="urn:microsoft.com/office/officeart/2008/layout/NameandTitleOrganizationalChart"/>
-    <dgm:cxn modelId="{015E4925-4192-4530-8F3F-398480E69859}" type="presParOf" srcId="{961BC7A3-F5B5-4220-9517-AB831E988473}" destId="{0E9E0690-608D-4BF4-8CCF-3E5EC47EB681}" srcOrd="1" destOrd="0" presId="urn:microsoft.com/office/officeart/2008/layout/NameandTitleOrganizationalChart"/>
-    <dgm:cxn modelId="{E8515E5D-5F66-46C1-9FF8-6CAE08F06E9D}" type="presParOf" srcId="{961BC7A3-F5B5-4220-9517-AB831E988473}" destId="{8E7A81BB-71BB-4C22-A81D-6D4470329481}" srcOrd="2" destOrd="0" presId="urn:microsoft.com/office/officeart/2008/layout/NameandTitleOrganizationalChart"/>
-    <dgm:cxn modelId="{2F68B4D7-FB0D-41F0-B9E4-921F35BFE4A1}" type="presParOf" srcId="{83180E0A-F0FD-451A-B525-5966DA3095D1}" destId="{C2006D9B-0033-4F92-87DE-07489A5B8BE5}" srcOrd="1" destOrd="0" presId="urn:microsoft.com/office/officeart/2008/layout/NameandTitleOrganizationalChart"/>
-    <dgm:cxn modelId="{B26F93B0-8DAB-4D15-B040-E4CCAB03575D}" type="presParOf" srcId="{83180E0A-F0FD-451A-B525-5966DA3095D1}" destId="{53281A61-F9AE-4AD3-8A72-9D159D127649}" srcOrd="2" destOrd="0" presId="urn:microsoft.com/office/officeart/2008/layout/NameandTitleOrganizationalChart"/>
-    <dgm:cxn modelId="{CC6F72B8-F618-4774-AFF0-D91EB1735696}" type="presParOf" srcId="{F1EFDF07-38B4-4DBA-A6E8-49F15D01F9CC}" destId="{C690D0CD-7211-42BB-BA22-C909A7CA1954}" srcOrd="6" destOrd="0" presId="urn:microsoft.com/office/officeart/2008/layout/NameandTitleOrganizationalChart"/>
-    <dgm:cxn modelId="{90CA4294-52C2-431E-8800-145BAE887C15}" type="presParOf" srcId="{F1EFDF07-38B4-4DBA-A6E8-49F15D01F9CC}" destId="{26E6CB5E-B50B-40BB-BF7C-AA19BD42A711}" srcOrd="7" destOrd="0" presId="urn:microsoft.com/office/officeart/2008/layout/NameandTitleOrganizationalChart"/>
-    <dgm:cxn modelId="{5BE0E5B0-C9B6-4A64-A16C-91E6A6BCC1D9}" type="presParOf" srcId="{26E6CB5E-B50B-40BB-BF7C-AA19BD42A711}" destId="{0CBEB078-DF1A-434F-9CF3-83D99B406695}" srcOrd="0" destOrd="0" presId="urn:microsoft.com/office/officeart/2008/layout/NameandTitleOrganizationalChart"/>
-    <dgm:cxn modelId="{39B398AE-9F2D-4527-835D-7B30A3A9F232}" type="presParOf" srcId="{0CBEB078-DF1A-434F-9CF3-83D99B406695}" destId="{96FA1259-64E4-404F-B34D-D3DE19F6B678}" srcOrd="0" destOrd="0" presId="urn:microsoft.com/office/officeart/2008/layout/NameandTitleOrganizationalChart"/>
-    <dgm:cxn modelId="{1809F3DB-1D25-4269-BC8A-A8211F7939A9}" type="presParOf" srcId="{0CBEB078-DF1A-434F-9CF3-83D99B406695}" destId="{A8EA838F-3B0C-4F99-BFF0-CFB047931BD1}" srcOrd="1" destOrd="0" presId="urn:microsoft.com/office/officeart/2008/layout/NameandTitleOrganizationalChart"/>
-    <dgm:cxn modelId="{0B23E5CD-49AE-4993-AE61-27A0C4F6E653}" type="presParOf" srcId="{0CBEB078-DF1A-434F-9CF3-83D99B406695}" destId="{2FCD1CC5-FC37-42C0-9950-9BCB82E15293}" srcOrd="2" destOrd="0" presId="urn:microsoft.com/office/officeart/2008/layout/NameandTitleOrganizationalChart"/>
-    <dgm:cxn modelId="{30AFA3CD-93AF-420B-9660-8E24D3282B83}" type="presParOf" srcId="{26E6CB5E-B50B-40BB-BF7C-AA19BD42A711}" destId="{4A143AED-2320-4209-9054-43447B9E8F71}" srcOrd="1" destOrd="0" presId="urn:microsoft.com/office/officeart/2008/layout/NameandTitleOrganizationalChart"/>
-    <dgm:cxn modelId="{6C8AC8AF-3E33-43E8-A0BF-655F08306213}" type="presParOf" srcId="{26E6CB5E-B50B-40BB-BF7C-AA19BD42A711}" destId="{AFE8C4CE-D09E-44C2-913C-CFBBFBCCE4E5}" srcOrd="2" destOrd="0" presId="urn:microsoft.com/office/officeart/2008/layout/NameandTitleOrganizationalChart"/>
-    <dgm:cxn modelId="{84FD810D-D387-4F5A-A23A-617515F8A66B}" type="presParOf" srcId="{B5400788-F81C-4106-AC39-BC11E04FBE40}" destId="{EFECC9A4-6E9F-4AD2-8C5E-8A344DEA0ED0}" srcOrd="2" destOrd="0" presId="urn:microsoft.com/office/officeart/2008/layout/NameandTitleOrganizationalChart"/>
+    <dgm:cxn modelId="{8B88F812-E5F6-4F8F-96BF-C16A8F355208}" type="presOf" srcId="{1A528B00-6AE1-4ABD-8D5B-17919833341D}" destId="{809562EB-4A18-496D-99D9-E0B60B4EAEA5}" srcOrd="0" destOrd="0" presId="urn:microsoft.com/office/officeart/2008/layout/NameandTitleOrganizationalChart"/>
+    <dgm:cxn modelId="{2BAC4B1A-C5AB-47F1-8E80-08F9C52902FA}" type="presOf" srcId="{B35AC538-A515-417B-B7F9-1B9646A739CD}" destId="{095703D4-98CA-460D-B2F6-CA110B625919}" srcOrd="0" destOrd="0" presId="urn:microsoft.com/office/officeart/2008/layout/NameandTitleOrganizationalChart"/>
+    <dgm:cxn modelId="{5985ACC4-E8F6-4682-89EC-6A8AB5D5B832}" type="presOf" srcId="{EB0E38B7-1918-42E9-9670-E7466CE99D19}" destId="{0E9E0690-608D-4BF4-8CCF-3E5EC47EB681}" srcOrd="0" destOrd="0" presId="urn:microsoft.com/office/officeart/2008/layout/NameandTitleOrganizationalChart"/>
+    <dgm:cxn modelId="{13C34128-836A-4AD8-B0DB-4A632EA79B9E}" type="presOf" srcId="{B09FE774-3F9D-4DF1-BC83-1B2D4BDE4114}" destId="{586A4E3F-B436-4E27-B3F0-40AA61BCC1A3}" srcOrd="0" destOrd="0" presId="urn:microsoft.com/office/officeart/2008/layout/NameandTitleOrganizationalChart"/>
+    <dgm:cxn modelId="{F644BA03-CCDC-46A3-958D-349F7A0A88E2}" type="presOf" srcId="{22012B92-4D3B-4DFC-ADE4-AD48761BC057}" destId="{A8EA838F-3B0C-4F99-BFF0-CFB047931BD1}" srcOrd="0" destOrd="0" presId="urn:microsoft.com/office/officeart/2008/layout/NameandTitleOrganizationalChart"/>
+    <dgm:cxn modelId="{B7A80AB1-F681-4A4F-BDBB-1AF886E3EB61}" type="presOf" srcId="{DF382519-7BCD-4B76-9A15-EC2CE8177DE6}" destId="{8E7A81BB-71BB-4C22-A81D-6D4470329481}" srcOrd="1" destOrd="0" presId="urn:microsoft.com/office/officeart/2008/layout/NameandTitleOrganizationalChart"/>
+    <dgm:cxn modelId="{939EBF7A-275D-4DE7-B187-9B37D5095343}" type="presParOf" srcId="{586A4E3F-B436-4E27-B3F0-40AA61BCC1A3}" destId="{B5400788-F81C-4106-AC39-BC11E04FBE40}" srcOrd="0" destOrd="0" presId="urn:microsoft.com/office/officeart/2008/layout/NameandTitleOrganizationalChart"/>
+    <dgm:cxn modelId="{FDCAF3BA-BC66-4DDA-B5F0-7ED9F509365E}" type="presParOf" srcId="{B5400788-F81C-4106-AC39-BC11E04FBE40}" destId="{426E7B4E-947D-4381-8980-DCC81EC6AA45}" srcOrd="0" destOrd="0" presId="urn:microsoft.com/office/officeart/2008/layout/NameandTitleOrganizationalChart"/>
+    <dgm:cxn modelId="{A2E71EC5-8B9C-4A1D-8FC2-6F2FA22EDC77}" type="presParOf" srcId="{426E7B4E-947D-4381-8980-DCC81EC6AA45}" destId="{153DF482-9B63-4F22-A2E6-E0985D657AE7}" srcOrd="0" destOrd="0" presId="urn:microsoft.com/office/officeart/2008/layout/NameandTitleOrganizationalChart"/>
+    <dgm:cxn modelId="{10B2CC2D-0E96-42C7-AEE0-DBC768BE6CB6}" type="presParOf" srcId="{426E7B4E-947D-4381-8980-DCC81EC6AA45}" destId="{113EA813-3BA6-403B-BFBC-C6C029177D40}" srcOrd="1" destOrd="0" presId="urn:microsoft.com/office/officeart/2008/layout/NameandTitleOrganizationalChart"/>
+    <dgm:cxn modelId="{34297A39-F8F3-4B5E-8F29-AF5137EE6504}" type="presParOf" srcId="{426E7B4E-947D-4381-8980-DCC81EC6AA45}" destId="{E84267ED-E17E-48CB-9BFE-4B01A635313F}" srcOrd="2" destOrd="0" presId="urn:microsoft.com/office/officeart/2008/layout/NameandTitleOrganizationalChart"/>
+    <dgm:cxn modelId="{4065CF95-7E67-4DEC-B058-D676ED4B6F14}" type="presParOf" srcId="{B5400788-F81C-4106-AC39-BC11E04FBE40}" destId="{F1EFDF07-38B4-4DBA-A6E8-49F15D01F9CC}" srcOrd="1" destOrd="0" presId="urn:microsoft.com/office/officeart/2008/layout/NameandTitleOrganizationalChart"/>
+    <dgm:cxn modelId="{141A979A-4635-4782-8681-C82EC4104B7C}" type="presParOf" srcId="{F1EFDF07-38B4-4DBA-A6E8-49F15D01F9CC}" destId="{095703D4-98CA-460D-B2F6-CA110B625919}" srcOrd="0" destOrd="0" presId="urn:microsoft.com/office/officeart/2008/layout/NameandTitleOrganizationalChart"/>
+    <dgm:cxn modelId="{5D6361BE-4AC7-49E4-8F98-4DCD14E4BCCB}" type="presParOf" srcId="{F1EFDF07-38B4-4DBA-A6E8-49F15D01F9CC}" destId="{2F50F1E3-2868-4BD0-A012-516919C30126}" srcOrd="1" destOrd="0" presId="urn:microsoft.com/office/officeart/2008/layout/NameandTitleOrganizationalChart"/>
+    <dgm:cxn modelId="{FCA5A11E-4A18-4FB7-B398-11B259225C42}" type="presParOf" srcId="{2F50F1E3-2868-4BD0-A012-516919C30126}" destId="{0757D19A-AAD2-4DFA-BE92-F10EB5A8B25C}" srcOrd="0" destOrd="0" presId="urn:microsoft.com/office/officeart/2008/layout/NameandTitleOrganizationalChart"/>
+    <dgm:cxn modelId="{7E08DDA5-683A-46C9-B994-0328D18E42C9}" type="presParOf" srcId="{0757D19A-AAD2-4DFA-BE92-F10EB5A8B25C}" destId="{5676D32F-1CE3-4176-81F2-A39E244B0416}" srcOrd="0" destOrd="0" presId="urn:microsoft.com/office/officeart/2008/layout/NameandTitleOrganizationalChart"/>
+    <dgm:cxn modelId="{7711D12C-1978-4250-BE55-62096C92A28C}" type="presParOf" srcId="{0757D19A-AAD2-4DFA-BE92-F10EB5A8B25C}" destId="{809562EB-4A18-496D-99D9-E0B60B4EAEA5}" srcOrd="1" destOrd="0" presId="urn:microsoft.com/office/officeart/2008/layout/NameandTitleOrganizationalChart"/>
+    <dgm:cxn modelId="{1D817685-3C6D-415D-9206-5FA47D2C0480}" type="presParOf" srcId="{0757D19A-AAD2-4DFA-BE92-F10EB5A8B25C}" destId="{9746671F-44E9-4CCD-A408-F9B238BBA523}" srcOrd="2" destOrd="0" presId="urn:microsoft.com/office/officeart/2008/layout/NameandTitleOrganizationalChart"/>
+    <dgm:cxn modelId="{AB1F10FF-CB12-41DC-AF99-995A3434E693}" type="presParOf" srcId="{2F50F1E3-2868-4BD0-A012-516919C30126}" destId="{7B51A319-379C-4AB2-83EB-C74F56FA64D2}" srcOrd="1" destOrd="0" presId="urn:microsoft.com/office/officeart/2008/layout/NameandTitleOrganizationalChart"/>
+    <dgm:cxn modelId="{9F827849-7F4B-4C3A-A471-DDD3A9A972A6}" type="presParOf" srcId="{2F50F1E3-2868-4BD0-A012-516919C30126}" destId="{B1B57271-591F-4C30-B408-C9C54B294FF6}" srcOrd="2" destOrd="0" presId="urn:microsoft.com/office/officeart/2008/layout/NameandTitleOrganizationalChart"/>
+    <dgm:cxn modelId="{BBBFACA4-61F9-428B-BC4B-6D7E6991AF6A}" type="presParOf" srcId="{F1EFDF07-38B4-4DBA-A6E8-49F15D01F9CC}" destId="{31D35D76-771E-4FDE-BA75-EC484194EBC2}" srcOrd="2" destOrd="0" presId="urn:microsoft.com/office/officeart/2008/layout/NameandTitleOrganizationalChart"/>
+    <dgm:cxn modelId="{8EC2B360-D4A2-4599-A65D-7E70D99178CE}" type="presParOf" srcId="{F1EFDF07-38B4-4DBA-A6E8-49F15D01F9CC}" destId="{F0B0184B-4452-4BBC-AEED-E0885D589958}" srcOrd="3" destOrd="0" presId="urn:microsoft.com/office/officeart/2008/layout/NameandTitleOrganizationalChart"/>
+    <dgm:cxn modelId="{FD20DEF4-16EE-456E-801D-6CB80EA9527E}" type="presParOf" srcId="{F0B0184B-4452-4BBC-AEED-E0885D589958}" destId="{56A843C0-8954-4D6E-8CBC-9CB43C0C5EB1}" srcOrd="0" destOrd="0" presId="urn:microsoft.com/office/officeart/2008/layout/NameandTitleOrganizationalChart"/>
+    <dgm:cxn modelId="{80E1BF76-E712-4B2B-A44E-2A6894D13FFC}" type="presParOf" srcId="{56A843C0-8954-4D6E-8CBC-9CB43C0C5EB1}" destId="{F522147D-7926-4BE8-A844-0FB48C50D80C}" srcOrd="0" destOrd="0" presId="urn:microsoft.com/office/officeart/2008/layout/NameandTitleOrganizationalChart"/>
+    <dgm:cxn modelId="{A8EB752E-DF54-4709-8520-0573AA149B41}" type="presParOf" srcId="{56A843C0-8954-4D6E-8CBC-9CB43C0C5EB1}" destId="{BDDE5DF6-64AC-499B-A204-5D73CD5189A5}" srcOrd="1" destOrd="0" presId="urn:microsoft.com/office/officeart/2008/layout/NameandTitleOrganizationalChart"/>
+    <dgm:cxn modelId="{044D33E0-0D4E-437E-B436-33678E0C41A0}" type="presParOf" srcId="{56A843C0-8954-4D6E-8CBC-9CB43C0C5EB1}" destId="{A494DB84-18EF-4FF7-B085-5696CA70A4F2}" srcOrd="2" destOrd="0" presId="urn:microsoft.com/office/officeart/2008/layout/NameandTitleOrganizationalChart"/>
+    <dgm:cxn modelId="{A982F43C-7E20-4F56-BE12-1FD3F6DE2C55}" type="presParOf" srcId="{F0B0184B-4452-4BBC-AEED-E0885D589958}" destId="{68CA8A6F-2CBD-4F61-BD7A-3F46652E4400}" srcOrd="1" destOrd="0" presId="urn:microsoft.com/office/officeart/2008/layout/NameandTitleOrganizationalChart"/>
+    <dgm:cxn modelId="{58487A9C-3BD7-4C9A-9234-ED02CE21813D}" type="presParOf" srcId="{F0B0184B-4452-4BBC-AEED-E0885D589958}" destId="{5AD5EF1F-18A5-4FEF-97A6-13B66D453DF1}" srcOrd="2" destOrd="0" presId="urn:microsoft.com/office/officeart/2008/layout/NameandTitleOrganizationalChart"/>
+    <dgm:cxn modelId="{367EEDC2-C354-49CA-AB3E-05020364D7EC}" type="presParOf" srcId="{F1EFDF07-38B4-4DBA-A6E8-49F15D01F9CC}" destId="{4A968BB4-BA07-4A5B-A53B-F2957ABC86FB}" srcOrd="4" destOrd="0" presId="urn:microsoft.com/office/officeart/2008/layout/NameandTitleOrganizationalChart"/>
+    <dgm:cxn modelId="{B889567D-3A6F-4475-BFC3-A082C220A585}" type="presParOf" srcId="{F1EFDF07-38B4-4DBA-A6E8-49F15D01F9CC}" destId="{83180E0A-F0FD-451A-B525-5966DA3095D1}" srcOrd="5" destOrd="0" presId="urn:microsoft.com/office/officeart/2008/layout/NameandTitleOrganizationalChart"/>
+    <dgm:cxn modelId="{903C716B-BA17-478B-AF0F-D7D6ED26680C}" type="presParOf" srcId="{83180E0A-F0FD-451A-B525-5966DA3095D1}" destId="{961BC7A3-F5B5-4220-9517-AB831E988473}" srcOrd="0" destOrd="0" presId="urn:microsoft.com/office/officeart/2008/layout/NameandTitleOrganizationalChart"/>
+    <dgm:cxn modelId="{1A4A6777-1AE7-4E0A-8721-5F9992DC4669}" type="presParOf" srcId="{961BC7A3-F5B5-4220-9517-AB831E988473}" destId="{5662567F-F7A3-40C3-B265-EF28650FB1CC}" srcOrd="0" destOrd="0" presId="urn:microsoft.com/office/officeart/2008/layout/NameandTitleOrganizationalChart"/>
+    <dgm:cxn modelId="{FB893B6C-9D66-44AF-8436-FF91EAD79845}" type="presParOf" srcId="{961BC7A3-F5B5-4220-9517-AB831E988473}" destId="{0E9E0690-608D-4BF4-8CCF-3E5EC47EB681}" srcOrd="1" destOrd="0" presId="urn:microsoft.com/office/officeart/2008/layout/NameandTitleOrganizationalChart"/>
+    <dgm:cxn modelId="{23FBBBB7-9F49-4BE6-AFCD-A3B2FA46488A}" type="presParOf" srcId="{961BC7A3-F5B5-4220-9517-AB831E988473}" destId="{8E7A81BB-71BB-4C22-A81D-6D4470329481}" srcOrd="2" destOrd="0" presId="urn:microsoft.com/office/officeart/2008/layout/NameandTitleOrganizationalChart"/>
+    <dgm:cxn modelId="{87EA0828-F7F0-419D-B88A-56BB65618357}" type="presParOf" srcId="{83180E0A-F0FD-451A-B525-5966DA3095D1}" destId="{C2006D9B-0033-4F92-87DE-07489A5B8BE5}" srcOrd="1" destOrd="0" presId="urn:microsoft.com/office/officeart/2008/layout/NameandTitleOrganizationalChart"/>
+    <dgm:cxn modelId="{B237B19D-3B52-498F-8016-BC9193E37B40}" type="presParOf" srcId="{83180E0A-F0FD-451A-B525-5966DA3095D1}" destId="{53281A61-F9AE-4AD3-8A72-9D159D127649}" srcOrd="2" destOrd="0" presId="urn:microsoft.com/office/officeart/2008/layout/NameandTitleOrganizationalChart"/>
+    <dgm:cxn modelId="{AA1B6000-6EB7-4C55-BCCA-C5DE29170E93}" type="presParOf" srcId="{F1EFDF07-38B4-4DBA-A6E8-49F15D01F9CC}" destId="{C690D0CD-7211-42BB-BA22-C909A7CA1954}" srcOrd="6" destOrd="0" presId="urn:microsoft.com/office/officeart/2008/layout/NameandTitleOrganizationalChart"/>
+    <dgm:cxn modelId="{D48EAAFD-E278-424E-A162-A5C64E0C913D}" type="presParOf" srcId="{F1EFDF07-38B4-4DBA-A6E8-49F15D01F9CC}" destId="{26E6CB5E-B50B-40BB-BF7C-AA19BD42A711}" srcOrd="7" destOrd="0" presId="urn:microsoft.com/office/officeart/2008/layout/NameandTitleOrganizationalChart"/>
+    <dgm:cxn modelId="{F2C881D7-4CB6-4D6D-BCA3-375A448DF227}" type="presParOf" srcId="{26E6CB5E-B50B-40BB-BF7C-AA19BD42A711}" destId="{0CBEB078-DF1A-434F-9CF3-83D99B406695}" srcOrd="0" destOrd="0" presId="urn:microsoft.com/office/officeart/2008/layout/NameandTitleOrganizationalChart"/>
+    <dgm:cxn modelId="{1791355B-9395-4460-A516-6C58B7A4E0C7}" type="presParOf" srcId="{0CBEB078-DF1A-434F-9CF3-83D99B406695}" destId="{96FA1259-64E4-404F-B34D-D3DE19F6B678}" srcOrd="0" destOrd="0" presId="urn:microsoft.com/office/officeart/2008/layout/NameandTitleOrganizationalChart"/>
+    <dgm:cxn modelId="{0AE9B98A-2EAB-43EC-A6FB-7F52CD1CAA94}" type="presParOf" srcId="{0CBEB078-DF1A-434F-9CF3-83D99B406695}" destId="{A8EA838F-3B0C-4F99-BFF0-CFB047931BD1}" srcOrd="1" destOrd="0" presId="urn:microsoft.com/office/officeart/2008/layout/NameandTitleOrganizationalChart"/>
+    <dgm:cxn modelId="{B498B758-E87F-42BA-B259-BC69FFCB43B9}" type="presParOf" srcId="{0CBEB078-DF1A-434F-9CF3-83D99B406695}" destId="{2FCD1CC5-FC37-42C0-9950-9BCB82E15293}" srcOrd="2" destOrd="0" presId="urn:microsoft.com/office/officeart/2008/layout/NameandTitleOrganizationalChart"/>
+    <dgm:cxn modelId="{F1FE769A-2B72-46C7-A2FD-FD61EBE01F75}" type="presParOf" srcId="{26E6CB5E-B50B-40BB-BF7C-AA19BD42A711}" destId="{4A143AED-2320-4209-9054-43447B9E8F71}" srcOrd="1" destOrd="0" presId="urn:microsoft.com/office/officeart/2008/layout/NameandTitleOrganizationalChart"/>
+    <dgm:cxn modelId="{EBDA3441-F227-43C7-830D-88AF714CCD8D}" type="presParOf" srcId="{26E6CB5E-B50B-40BB-BF7C-AA19BD42A711}" destId="{AFE8C4CE-D09E-44C2-913C-CFBBFBCCE4E5}" srcOrd="2" destOrd="0" presId="urn:microsoft.com/office/officeart/2008/layout/NameandTitleOrganizationalChart"/>
+    <dgm:cxn modelId="{B8D0421C-625B-4775-921B-BB4E0C55D35E}" type="presParOf" srcId="{B5400788-F81C-4106-AC39-BC11E04FBE40}" destId="{EFECC9A4-6E9F-4AD2-8C5E-8A344DEA0ED0}" srcOrd="2" destOrd="0" presId="urn:microsoft.com/office/officeart/2008/layout/NameandTitleOrganizationalChart"/>
   </dgm:cxnLst>
   <dgm:bg/>
   <dgm:whole/>
@@ -7121,7 +7229,7 @@
           </a:pPr>
           <a:r>
             <a:rPr lang="fr-FR" sz="1600" kern="1200"/>
-            <a:t>Serveur Web</a:t>
+            <a:t>Serveur</a:t>
           </a:r>
         </a:p>
       </dsp:txBody>
@@ -9556,8 +9664,10 @@
   </w:compat>
   <w:rsids>
     <w:rsidRoot w:val="00992F88"/>
+    <w:rsid w:val="004A689C"/>
     <w:rsid w:val="00851E03"/>
     <w:rsid w:val="00992F88"/>
+    <w:rsid w:val="00F9079A"/>
   </w:rsids>
   <m:mathPr>
     <m:mathFont m:val="Cambria Math"/>
@@ -10347,7 +10457,7 @@
 </file>
 
 <file path=customXml/itemProps2.xml><?xml version="1.0" encoding="utf-8"?>
-<ds:datastoreItem xmlns:ds="http://schemas.openxmlformats.org/officeDocument/2006/customXml" ds:itemID="{5F79F8CE-2E94-4808-ABE4-7574830DFC70}">
+<ds:datastoreItem xmlns:ds="http://schemas.openxmlformats.org/officeDocument/2006/customXml" ds:itemID="{F80CD50A-D4F2-4C64-8CA3-FE823D0851DB}">
   <ds:schemaRefs>
     <ds:schemaRef ds:uri="http://schemas.openxmlformats.org/officeDocument/2006/bibliography"/>
   </ds:schemaRefs>

</xml_diff>